<commit_message>
more work in doc
finished most of it. huzza!!!
</commit_message>
<xml_diff>
--- a/SRS Document.docx
+++ b/SRS Document.docx
@@ -58,6 +58,17 @@
           <w:sz w:val="48"/>
           <w:szCs w:val="48"/>
         </w:rPr>
+        <w:t xml:space="preserve"> </w:t>
+      </w:r>
+      <w:r>
+        <w:rPr>
+          <w:rFonts w:eastAsia="Times New Roman" w:cstheme="minorHAnsi"/>
+          <w:b/>
+          <w:bCs/>
+          <w:kern w:val="36"/>
+          <w:sz w:val="48"/>
+          <w:szCs w:val="48"/>
+        </w:rPr>
         <w:t>Project</w:t>
       </w:r>
     </w:p>
@@ -108,7 +119,14 @@
           <w:rFonts w:cstheme="minorHAnsi"/>
           <w:sz w:val="24"/>
         </w:rPr>
-        <w:t xml:space="preserve">you find yourself having trouble </w:t>
+        <w:t>Y</w:t>
+      </w:r>
+      <w:r>
+        <w:rPr>
+          <w:rFonts w:cstheme="minorHAnsi"/>
+          <w:sz w:val="24"/>
+        </w:rPr>
+        <w:t xml:space="preserve">ou find yourself having trouble </w:t>
       </w:r>
       <w:r>
         <w:rPr>
@@ -138,7 +156,28 @@
           <w:rFonts w:cstheme="minorHAnsi"/>
           <w:sz w:val="24"/>
         </w:rPr>
-        <w:t>) along with all the relevant information like publisher, current issue in series, latest issue in series, and next release date (if such information is available.)</w:t>
+        <w:t>) along with all the relevant information</w:t>
+      </w:r>
+      <w:r>
+        <w:rPr>
+          <w:rFonts w:cstheme="minorHAnsi"/>
+          <w:sz w:val="24"/>
+        </w:rPr>
+        <w:t>. This includes the publisher</w:t>
+      </w:r>
+      <w:r>
+        <w:rPr>
+          <w:rFonts w:cstheme="minorHAnsi"/>
+          <w:sz w:val="24"/>
+        </w:rPr>
+        <w:t>, current issue in series, latest issue in series, and next release date (if such information is available</w:t>
+      </w:r>
+      <w:r>
+        <w:rPr>
+          <w:rFonts w:cstheme="minorHAnsi"/>
+          <w:sz w:val="24"/>
+        </w:rPr>
+        <w:t>).</w:t>
       </w:r>
     </w:p>
     <w:p>
@@ -164,7 +203,6 @@
           <w:color w:val="auto"/>
           <w:sz w:val="32"/>
           <w:szCs w:val="32"/>
-          <w:highlight w:val="yellow"/>
         </w:rPr>
       </w:pPr>
       <w:r>
@@ -174,7 +212,6 @@
           <w:color w:val="auto"/>
           <w:sz w:val="32"/>
           <w:szCs w:val="32"/>
-          <w:highlight w:val="yellow"/>
         </w:rPr>
         <w:t xml:space="preserve">Definitions, Acronyms, and </w:t>
       </w:r>
@@ -185,7 +222,6 @@
           <w:color w:val="auto"/>
           <w:sz w:val="32"/>
           <w:szCs w:val="32"/>
-          <w:highlight w:val="yellow"/>
         </w:rPr>
         <w:t>Abbreviations</w:t>
       </w:r>
@@ -200,93 +236,28 @@
         <w:rPr>
           <w:rFonts w:cstheme="minorHAnsi"/>
           <w:sz w:val="24"/>
-          <w:highlight w:val="yellow"/>
-        </w:rPr>
-      </w:pPr>
-      <w:r>
-        <w:rPr>
-          <w:rFonts w:cstheme="minorHAnsi"/>
-          <w:sz w:val="24"/>
-          <w:highlight w:val="yellow"/>
-        </w:rPr>
-        <w:t xml:space="preserve">Comic book: </w:t>
-      </w:r>
-      <w:r>
-        <w:rPr>
-          <w:rFonts w:cstheme="minorHAnsi"/>
-          <w:color w:val="222222"/>
-          <w:sz w:val="24"/>
-          <w:highlight w:val="yellow"/>
-          <w:shd w:val="clear" w:color="auto" w:fill="FFFFFF"/>
-        </w:rPr>
-        <w:t>a publication that consists of </w:t>
-      </w:r>
-      <w:r>
-        <w:rPr>
-          <w:rFonts w:cstheme="minorHAnsi"/>
-          <w:sz w:val="24"/>
-          <w:highlight w:val="yellow"/>
-          <w:shd w:val="clear" w:color="auto" w:fill="FFFFFF"/>
-        </w:rPr>
-        <w:t>comic</w:t>
-      </w:r>
-      <w:r>
-        <w:rPr>
-          <w:rFonts w:cstheme="minorHAnsi"/>
-          <w:color w:val="222222"/>
-          <w:sz w:val="24"/>
-          <w:highlight w:val="yellow"/>
-          <w:shd w:val="clear" w:color="auto" w:fill="FFFFFF"/>
-        </w:rPr>
-        <w:t xml:space="preserve"> art in the form of sequential </w:t>
-      </w:r>
-      <w:r>
-        <w:rPr>
-          <w:rFonts w:cstheme="minorHAnsi"/>
-          <w:sz w:val="24"/>
-          <w:highlight w:val="yellow"/>
-          <w:shd w:val="clear" w:color="auto" w:fill="FFFFFF"/>
-        </w:rPr>
-        <w:t>panels</w:t>
-      </w:r>
-      <w:r>
-        <w:rPr>
-          <w:rFonts w:cstheme="minorHAnsi"/>
-          <w:color w:val="222222"/>
-          <w:sz w:val="24"/>
-          <w:highlight w:val="yellow"/>
-          <w:shd w:val="clear" w:color="auto" w:fill="FFFFFF"/>
-        </w:rPr>
-        <w:t> that represent individual scenes. Panels are often accompanied by brief descriptive prose and written narrative, usually dialog contained in </w:t>
-      </w:r>
-      <w:r>
-        <w:rPr>
-          <w:rFonts w:cstheme="minorHAnsi"/>
-          <w:sz w:val="24"/>
-          <w:highlight w:val="yellow"/>
-          <w:shd w:val="clear" w:color="auto" w:fill="FFFFFF"/>
-        </w:rPr>
-        <w:t>word balloons</w:t>
-      </w:r>
-      <w:r>
-        <w:rPr>
-          <w:rFonts w:cstheme="minorHAnsi"/>
-          <w:color w:val="222222"/>
-          <w:sz w:val="24"/>
-          <w:highlight w:val="yellow"/>
-          <w:shd w:val="clear" w:color="auto" w:fill="FFFFFF"/>
-        </w:rPr>
-        <w:t> emblematic of the comics art form</w:t>
-      </w:r>
-      <w:r>
-        <w:rPr>
-          <w:rFonts w:cstheme="minorHAnsi"/>
-          <w:color w:val="222222"/>
-          <w:sz w:val="24"/>
-          <w:highlight w:val="yellow"/>
-          <w:shd w:val="clear" w:color="auto" w:fill="FFFFFF"/>
-        </w:rPr>
-        <w:t>.</w:t>
+        </w:rPr>
+      </w:pPr>
+      <w:r>
+        <w:rPr>
+          <w:rFonts w:cstheme="minorHAnsi"/>
+          <w:sz w:val="24"/>
+        </w:rPr>
+        <w:t xml:space="preserve">Category: </w:t>
+      </w:r>
+      <w:r>
+        <w:rPr>
+          <w:rFonts w:cstheme="minorHAnsi"/>
+          <w:sz w:val="24"/>
+        </w:rPr>
+        <w:t>T</w:t>
+      </w:r>
+      <w:r>
+        <w:rPr>
+          <w:rFonts w:cstheme="minorHAnsi"/>
+          <w:sz w:val="24"/>
+        </w:rPr>
+        <w:t>his refers to the different type of digital or physical literature that can be managed with this application. Definitions bellow include the default list of categories.</w:t>
       </w:r>
     </w:p>
     <w:p>
@@ -299,16 +270,97 @@
         <w:rPr>
           <w:rFonts w:cstheme="minorHAnsi"/>
           <w:sz w:val="24"/>
-          <w:highlight w:val="yellow"/>
-        </w:rPr>
-      </w:pPr>
-      <w:r>
-        <w:rPr>
-          <w:rFonts w:cstheme="minorHAnsi"/>
-          <w:sz w:val="24"/>
-          <w:highlight w:val="yellow"/>
-        </w:rPr>
-        <w:t xml:space="preserve">Manga: </w:t>
+        </w:rPr>
+      </w:pPr>
+      <w:r>
+        <w:rPr>
+          <w:rFonts w:cstheme="minorHAnsi"/>
+          <w:sz w:val="24"/>
+        </w:rPr>
+        <w:t>Comic book:</w:t>
+      </w:r>
+      <w:r>
+        <w:rPr>
+          <w:rFonts w:cstheme="minorHAnsi"/>
+          <w:sz w:val="24"/>
+        </w:rPr>
+        <w:t xml:space="preserve"> A</w:t>
+      </w:r>
+      <w:r>
+        <w:rPr>
+          <w:rFonts w:cstheme="minorHAnsi"/>
+          <w:sz w:val="24"/>
+        </w:rPr>
+        <w:t xml:space="preserve"> </w:t>
+      </w:r>
+      <w:r>
+        <w:rPr>
+          <w:rFonts w:cstheme="minorHAnsi"/>
+          <w:color w:val="222222"/>
+          <w:sz w:val="24"/>
+          <w:shd w:val="clear" w:color="auto" w:fill="FFFFFF"/>
+        </w:rPr>
+        <w:t>publication that consists of </w:t>
+      </w:r>
+      <w:r>
+        <w:rPr>
+          <w:rFonts w:cstheme="minorHAnsi"/>
+          <w:sz w:val="24"/>
+          <w:shd w:val="clear" w:color="auto" w:fill="FFFFFF"/>
+        </w:rPr>
+        <w:t>comic</w:t>
+      </w:r>
+      <w:r>
+        <w:rPr>
+          <w:rFonts w:cstheme="minorHAnsi"/>
+          <w:color w:val="222222"/>
+          <w:sz w:val="24"/>
+          <w:shd w:val="clear" w:color="auto" w:fill="FFFFFF"/>
+        </w:rPr>
+        <w:t xml:space="preserve"> art in the form of sequential </w:t>
+      </w:r>
+      <w:r>
+        <w:rPr>
+          <w:rFonts w:cstheme="minorHAnsi"/>
+          <w:sz w:val="24"/>
+          <w:shd w:val="clear" w:color="auto" w:fill="FFFFFF"/>
+        </w:rPr>
+        <w:t>panels</w:t>
+      </w:r>
+      <w:r>
+        <w:rPr>
+          <w:rFonts w:cstheme="minorHAnsi"/>
+          <w:color w:val="222222"/>
+          <w:sz w:val="24"/>
+          <w:shd w:val="clear" w:color="auto" w:fill="FFFFFF"/>
+        </w:rPr>
+        <w:t> that represent individual scenes. Panels are often accompanied by brief descriptive prose and written narrative, usually dialog contained in </w:t>
+      </w:r>
+      <w:r>
+        <w:rPr>
+          <w:rFonts w:cstheme="minorHAnsi"/>
+          <w:sz w:val="24"/>
+          <w:shd w:val="clear" w:color="auto" w:fill="FFFFFF"/>
+        </w:rPr>
+        <w:t>word balloons</w:t>
+      </w:r>
+      <w:r>
+        <w:rPr>
+          <w:rFonts w:cstheme="minorHAnsi"/>
+          <w:color w:val="222222"/>
+          <w:sz w:val="24"/>
+          <w:shd w:val="clear" w:color="auto" w:fill="FFFFFF"/>
+        </w:rPr>
+        <w:t> emblematic of the comics art form</w:t>
+      </w:r>
+      <w:r>
+        <w:rPr>
+          <w:rFonts w:cstheme="minorHAnsi"/>
+          <w:color w:val="222222"/>
+          <w:sz w:val="24"/>
+          <w:shd w:val="clear" w:color="auto" w:fill="FFFFFF"/>
+        </w:rPr>
+        <w:t>.</w:t>
       </w:r>
     </w:p>
     <w:p>
@@ -321,16 +373,14 @@
         <w:rPr>
           <w:rFonts w:cstheme="minorHAnsi"/>
           <w:sz w:val="24"/>
-          <w:highlight w:val="yellow"/>
-        </w:rPr>
-      </w:pPr>
-      <w:r>
-        <w:rPr>
-          <w:rFonts w:cstheme="minorHAnsi"/>
-          <w:sz w:val="24"/>
-          <w:highlight w:val="yellow"/>
-        </w:rPr>
-        <w:t>Light Novel:</w:t>
+        </w:rPr>
+      </w:pPr>
+      <w:r>
+        <w:rPr>
+          <w:rFonts w:cstheme="minorHAnsi"/>
+          <w:sz w:val="24"/>
+        </w:rPr>
+        <w:t>Issue: In comic books, an issue is the equivalent of a chapter. Issues are released periodically.</w:t>
       </w:r>
     </w:p>
     <w:p>
@@ -343,16 +393,129 @@
         <w:rPr>
           <w:rFonts w:cstheme="minorHAnsi"/>
           <w:sz w:val="24"/>
-          <w:highlight w:val="yellow"/>
-        </w:rPr>
-      </w:pPr>
-      <w:r>
-        <w:rPr>
-          <w:rFonts w:cstheme="minorHAnsi"/>
-          <w:sz w:val="24"/>
-          <w:highlight w:val="yellow"/>
-        </w:rPr>
-        <w:t xml:space="preserve">Short Story: </w:t>
+        </w:rPr>
+      </w:pPr>
+      <w:r>
+        <w:rPr>
+          <w:rFonts w:cstheme="minorHAnsi"/>
+          <w:sz w:val="24"/>
+        </w:rPr>
+        <w:t xml:space="preserve">Manga: </w:t>
+      </w:r>
+      <w:r>
+        <w:t>C</w:t>
+      </w:r>
+      <w:r>
+        <w:t>omics</w:t>
+      </w:r>
+      <w:r>
+        <w:t xml:space="preserve"> created in </w:t>
+      </w:r>
+      <w:r>
+        <w:t>Japan</w:t>
+      </w:r>
+      <w:r>
+        <w:t xml:space="preserve"> or by creators in the </w:t>
+      </w:r>
+      <w:r>
+        <w:t>Japanese language</w:t>
+      </w:r>
+    </w:p>
+    <w:p>
+      <w:pPr>
+        <w:pStyle w:val="ListParagraph"/>
+        <w:numPr>
+          <w:ilvl w:val="0"/>
+          <w:numId w:val="1"/>
+        </w:numPr>
+        <w:rPr>
+          <w:rFonts w:cstheme="minorHAnsi"/>
+          <w:sz w:val="24"/>
+        </w:rPr>
+      </w:pPr>
+      <w:r>
+        <w:rPr>
+          <w:rFonts w:cstheme="minorHAnsi"/>
+          <w:sz w:val="24"/>
+        </w:rPr>
+        <w:t>Light Novel:</w:t>
+      </w:r>
+      <w:r>
+        <w:t xml:space="preserve"> </w:t>
+      </w:r>
+      <w:r>
+        <w:t xml:space="preserve">A </w:t>
+      </w:r>
+      <w:r>
+        <w:t xml:space="preserve">style of Japanese </w:t>
+      </w:r>
+      <w:r>
+        <w:t>novel</w:t>
+      </w:r>
+      <w:r>
+        <w:t xml:space="preserve"> primarily targeting </w:t>
+      </w:r>
+      <w:r>
+        <w:t>high school</w:t>
+      </w:r>
+      <w:r>
+        <w:t xml:space="preserve"> and </w:t>
+      </w:r>
+      <w:r>
+        <w:t>middle school</w:t>
+      </w:r>
+      <w:r>
+        <w:t xml:space="preserve"> students (</w:t>
+      </w:r>
+      <w:r>
+        <w:t>young adult demographic</w:t>
+      </w:r>
+      <w:r>
+        <w:t>).</w:t>
+      </w:r>
+    </w:p>
+    <w:p>
+      <w:pPr>
+        <w:pStyle w:val="ListParagraph"/>
+        <w:numPr>
+          <w:ilvl w:val="0"/>
+          <w:numId w:val="1"/>
+        </w:numPr>
+        <w:rPr>
+          <w:rFonts w:cstheme="minorHAnsi"/>
+          <w:sz w:val="24"/>
+        </w:rPr>
+      </w:pPr>
+      <w:r>
+        <w:rPr>
+          <w:rFonts w:cstheme="minorHAnsi"/>
+          <w:sz w:val="24"/>
+        </w:rPr>
+        <w:t>Short Story:</w:t>
+      </w:r>
+      <w:r>
+        <w:t xml:space="preserve"> </w:t>
+      </w:r>
+      <w:r>
+        <w:t>A pi</w:t>
+      </w:r>
+      <w:r>
+        <w:t xml:space="preserve">ece of </w:t>
+      </w:r>
+      <w:r>
+        <w:t>prose</w:t>
+      </w:r>
+      <w:r>
+        <w:t xml:space="preserve"> </w:t>
+      </w:r>
+      <w:r>
+        <w:t>fiction</w:t>
+      </w:r>
+      <w:r>
+        <w:t xml:space="preserve"> that typically can be read in one sitting and focuses on a self-contained incident or series of linked incidents, with the intent of evoking a "single effect" or mood</w:t>
+      </w:r>
+      <w:r>
+        <w:t>.</w:t>
       </w:r>
     </w:p>
     <w:p>
@@ -400,7 +563,23 @@
           <w:sz w:val="24"/>
           <w:szCs w:val="24"/>
         </w:rPr>
-        <w:t xml:space="preserve">, add, and manage their reading material which will be displayed in a table format separating them by categories in the form of tabs. The system will also allow the user to view, add and remove each category (along with ever record in it.) When adding a category, the user will have to specify the name and the type of reading material that will be in it. When adding a </w:t>
+        <w:t>, add, and manage their reading material which will be displayed in a table format separating them by categories in the form of tabs. The system will also allow the user to view, add and remove each category (along with ever record in it</w:t>
+      </w:r>
+      <w:r>
+        <w:rPr>
+          <w:rFonts w:cstheme="minorHAnsi"/>
+          <w:sz w:val="24"/>
+          <w:szCs w:val="24"/>
+        </w:rPr>
+        <w:t xml:space="preserve">). </w:t>
+      </w:r>
+      <w:r>
+        <w:rPr>
+          <w:rFonts w:cstheme="minorHAnsi"/>
+          <w:sz w:val="24"/>
+          <w:szCs w:val="24"/>
+        </w:rPr>
+        <w:t xml:space="preserve">When adding a category, the user will have to specify the name and the type of reading material that will be in it. When adding a </w:t>
       </w:r>
       <w:proofErr w:type="gramStart"/>
       <w:r>
@@ -418,16 +597,15 @@
           <w:sz w:val="24"/>
           <w:szCs w:val="24"/>
         </w:rPr>
-        <w:t xml:space="preserve"> the user will have to specify the name </w:t>
+        <w:t xml:space="preserve"> the user will have to specify the name</w:t>
       </w:r>
       <w:r>
         <w:rPr>
           <w:rFonts w:cstheme="minorHAnsi"/>
           <w:sz w:val="24"/>
           <w:szCs w:val="24"/>
-          <w:highlight w:val="yellow"/>
-        </w:rPr>
-        <w:t>**and year of publishing</w:t>
+        </w:rPr>
+        <w:t xml:space="preserve"> </w:t>
       </w:r>
       <w:r>
         <w:rPr>
@@ -435,6 +613,14 @@
           <w:sz w:val="24"/>
           <w:szCs w:val="24"/>
         </w:rPr>
+        <w:t>and year of publishing</w:t>
+      </w:r>
+      <w:r>
+        <w:rPr>
+          <w:rFonts w:cstheme="minorHAnsi"/>
+          <w:sz w:val="24"/>
+          <w:szCs w:val="24"/>
+        </w:rPr>
         <w:t>, the system will then try to determine all other relevant information</w:t>
       </w:r>
       <w:r>
@@ -459,7 +645,7 @@
           <w:sz w:val="24"/>
           <w:szCs w:val="24"/>
         </w:rPr>
-        <w:t xml:space="preserve">figure out the extra information, it will request the user to input the data manually. The table in each category will display essential information (name, current issue/book in series reading, next release date.) </w:t>
+        <w:t xml:space="preserve">figure out the extra information, it will request the user to input the data manually. The table in each category will display essential information </w:t>
       </w:r>
       <w:r>
         <w:rPr>
@@ -467,7 +653,122 @@
           <w:sz w:val="24"/>
           <w:szCs w:val="24"/>
         </w:rPr>
-        <w:t>when double clicking a specific entry, a window with all the information related to that entry will pop-up.</w:t>
+        <w:lastRenderedPageBreak/>
+        <w:t>(name, current issue/book in series reading, next release date</w:t>
+      </w:r>
+      <w:r>
+        <w:rPr>
+          <w:rFonts w:cstheme="minorHAnsi"/>
+          <w:sz w:val="24"/>
+          <w:szCs w:val="24"/>
+        </w:rPr>
+        <w:t>).</w:t>
+      </w:r>
+      <w:r>
+        <w:rPr>
+          <w:rFonts w:cstheme="minorHAnsi"/>
+          <w:sz w:val="24"/>
+          <w:szCs w:val="24"/>
+        </w:rPr>
+        <w:t xml:space="preserve"> </w:t>
+      </w:r>
+      <w:r>
+        <w:rPr>
+          <w:rFonts w:cstheme="minorHAnsi"/>
+          <w:sz w:val="24"/>
+          <w:szCs w:val="24"/>
+        </w:rPr>
+        <w:t>W</w:t>
+      </w:r>
+      <w:r>
+        <w:rPr>
+          <w:rFonts w:cstheme="minorHAnsi"/>
+          <w:sz w:val="24"/>
+          <w:szCs w:val="24"/>
+        </w:rPr>
+        <w:t>hen double clicking a specific entry, a window with all the information related to that entry will pop-up.</w:t>
+      </w:r>
+    </w:p>
+    <w:p>
+      <w:pPr>
+        <w:rPr>
+          <w:rFonts w:cstheme="minorHAnsi"/>
+          <w:sz w:val="24"/>
+          <w:szCs w:val="24"/>
+        </w:rPr>
+      </w:pPr>
+      <w:r>
+        <w:rPr>
+          <w:rFonts w:cstheme="minorHAnsi"/>
+          <w:sz w:val="24"/>
+          <w:szCs w:val="24"/>
+        </w:rPr>
+        <w:t>Preliminary Interface Design:</w:t>
+      </w:r>
+    </w:p>
+    <w:p>
+      <w:pPr>
+        <w:rPr>
+          <w:rFonts w:cstheme="minorHAnsi"/>
+          <w:sz w:val="24"/>
+          <w:szCs w:val="24"/>
+        </w:rPr>
+      </w:pPr>
+      <w:r>
+        <w:rPr>
+          <w:rFonts w:cstheme="minorHAnsi"/>
+          <w:noProof/>
+          <w:sz w:val="24"/>
+          <w:szCs w:val="24"/>
+        </w:rPr>
+        <w:drawing>
+          <wp:inline distT="0" distB="0" distL="0" distR="0" wp14:anchorId="1CE79347" wp14:editId="6C8EEABB">
+            <wp:extent cx="5939790" cy="3578225"/>
+            <wp:effectExtent l="0" t="0" r="3810" b="3175"/>
+            <wp:docPr id="1" name="Picture 1"/>
+            <wp:cNvGraphicFramePr>
+              <a:graphicFrameLocks xmlns:a="http://schemas.openxmlformats.org/drawingml/2006/main" noChangeAspect="1"/>
+            </wp:cNvGraphicFramePr>
+            <a:graphic xmlns:a="http://schemas.openxmlformats.org/drawingml/2006/main">
+              <a:graphicData uri="http://schemas.openxmlformats.org/drawingml/2006/picture">
+                <pic:pic xmlns:pic="http://schemas.openxmlformats.org/drawingml/2006/picture">
+                  <pic:nvPicPr>
+                    <pic:cNvPr id="0" name="Picture 1"/>
+                    <pic:cNvPicPr>
+                      <a:picLocks noChangeAspect="1" noChangeArrowheads="1"/>
+                    </pic:cNvPicPr>
+                  </pic:nvPicPr>
+                  <pic:blipFill>
+                    <a:blip r:embed="rId7">
+                      <a:extLst>
+                        <a:ext uri="{28A0092B-C50C-407E-A947-70E740481C1C}">
+                          <a14:useLocalDpi xmlns:a14="http://schemas.microsoft.com/office/drawing/2010/main" val="0"/>
+                        </a:ext>
+                      </a:extLst>
+                    </a:blip>
+                    <a:srcRect/>
+                    <a:stretch>
+                      <a:fillRect/>
+                    </a:stretch>
+                  </pic:blipFill>
+                  <pic:spPr bwMode="auto">
+                    <a:xfrm>
+                      <a:off x="0" y="0"/>
+                      <a:ext cx="5939790" cy="3578225"/>
+                    </a:xfrm>
+                    <a:prstGeom prst="rect">
+                      <a:avLst/>
+                    </a:prstGeom>
+                    <a:noFill/>
+                    <a:ln>
+                      <a:noFill/>
+                    </a:ln>
+                  </pic:spPr>
+                </pic:pic>
+              </a:graphicData>
+            </a:graphic>
+          </wp:inline>
+        </w:drawing>
       </w:r>
     </w:p>
     <w:p>
@@ -528,7 +829,6 @@
           <w:sz w:val="28"/>
           <w:szCs w:val="32"/>
         </w:rPr>
-        <w:lastRenderedPageBreak/>
         <w:t>Constraints</w:t>
       </w:r>
     </w:p>
@@ -698,6 +998,7 @@
           <w:sz w:val="32"/>
           <w:szCs w:val="32"/>
         </w:rPr>
+        <w:lastRenderedPageBreak/>
         <w:t>Specific Requirements</w:t>
       </w:r>
     </w:p>
@@ -733,7 +1034,22 @@
         </w:numPr>
       </w:pPr>
       <w:r>
-        <w:t>R1: The system shall provide a means for the user to create and remove different categories</w:t>
+        <w:t>R1: The system shall provide a mean for the user to create</w:t>
+      </w:r>
+      <w:r>
+        <w:t>, edit</w:t>
+      </w:r>
+      <w:r>
+        <w:t xml:space="preserve"> and remove different </w:t>
+      </w:r>
+      <w:r>
+        <w:t xml:space="preserve">book </w:t>
+      </w:r>
+      <w:r>
+        <w:t>categories</w:t>
+      </w:r>
+      <w:r>
+        <w:t>.</w:t>
       </w:r>
     </w:p>
     <w:p>
@@ -745,13 +1061,13 @@
         </w:numPr>
       </w:pPr>
       <w:r>
-        <w:t xml:space="preserve">R2: </w:t>
-      </w:r>
-      <w:r>
-        <w:t>The system shall provide a means for the user to</w:t>
-      </w:r>
-      <w:r>
-        <w:t xml:space="preserve"> add, remove, and modify book entries.</w:t>
+        <w:t>R2: The system shall provide a mean for the user to add</w:t>
+      </w:r>
+      <w:r>
+        <w:t>, edit and</w:t>
+      </w:r>
+      <w:r>
+        <w:t xml:space="preserve"> remove book entries.</w:t>
       </w:r>
     </w:p>
     <w:p>
@@ -763,13 +1079,7 @@
         </w:numPr>
       </w:pPr>
       <w:r>
-        <w:t xml:space="preserve">R3: </w:t>
-      </w:r>
-      <w:r>
-        <w:t>The system shall provide a means for the user to</w:t>
-      </w:r>
-      <w:r>
-        <w:t xml:space="preserve"> enable release date reminder notification.</w:t>
+        <w:t>R3: The system shall provide a mean for the user to sort the books in each category.</w:t>
       </w:r>
     </w:p>
     <w:p>
@@ -781,16 +1091,13 @@
         </w:numPr>
       </w:pPr>
       <w:r>
-        <w:t>R4:</w:t>
-      </w:r>
-      <w:r>
-        <w:t xml:space="preserve"> </w:t>
-      </w:r>
-      <w:r>
-        <w:t xml:space="preserve">The system shall </w:t>
-      </w:r>
-      <w:r>
-        <w:t>notify the user of the upcoming enabled reminder upon startup.</w:t>
+        <w:t>R</w:t>
+      </w:r>
+      <w:r>
+        <w:t>4</w:t>
+      </w:r>
+      <w:r>
+        <w:t>: The system shall provide a means for the user to enable release date reminder notification.</w:t>
       </w:r>
     </w:p>
     <w:p>
@@ -802,13 +1109,19 @@
         </w:numPr>
       </w:pPr>
       <w:r>
-        <w:t xml:space="preserve">R5: </w:t>
-      </w:r>
-      <w:r>
-        <w:t>The system shall provide a means for the user to</w:t>
-      </w:r>
-      <w:r>
-        <w:t xml:space="preserve"> disable startup reminders.</w:t>
+        <w:t>R</w:t>
+      </w:r>
+      <w:r>
+        <w:t>5</w:t>
+      </w:r>
+      <w:r>
+        <w:t>:</w:t>
+      </w:r>
+      <w:r>
+        <w:t xml:space="preserve"> </w:t>
+      </w:r>
+      <w:r>
+        <w:t>The system shall notify the user of the upcoming enabled reminder upon startup.</w:t>
       </w:r>
     </w:p>
     <w:p>
@@ -820,9 +1133,16 @@
         </w:numPr>
       </w:pPr>
       <w:r>
-        <w:t xml:space="preserve">R6: </w:t>
-      </w:r>
-    </w:p>
+        <w:t>R</w:t>
+      </w:r>
+      <w:r>
+        <w:t>6</w:t>
+      </w:r>
+      <w:r>
+        <w:t>: The system shall provide a means for the user to disable startup reminders.</w:t>
+      </w:r>
+    </w:p>
+    <w:p/>
     <w:p>
       <w:pPr>
         <w:pStyle w:val="Heading3"/>
@@ -847,11 +1167,190 @@
       </w:r>
     </w:p>
     <w:p>
+      <w:pPr>
+        <w:pStyle w:val="ListParagraph"/>
+        <w:numPr>
+          <w:ilvl w:val="0"/>
+          <w:numId w:val="4"/>
+        </w:numPr>
+      </w:pPr>
+      <w:r>
+        <w:t>R1: The program must be written using C# for the front-end, Golang/Python for the back-end</w:t>
+      </w:r>
+      <w:r>
+        <w:t>, Socket for network communication</w:t>
+      </w:r>
+      <w:r>
+        <w:t xml:space="preserve"> </w:t>
+      </w:r>
+      <w:r>
+        <w:t>and SQLite for the database.</w:t>
+      </w:r>
+    </w:p>
+    <w:p>
+      <w:pPr>
+        <w:pStyle w:val="ListParagraph"/>
+        <w:numPr>
+          <w:ilvl w:val="0"/>
+          <w:numId w:val="4"/>
+        </w:numPr>
+      </w:pPr>
+      <w:r>
+        <w:t xml:space="preserve">R2: The program must be finished within the current </w:t>
+      </w:r>
+      <w:r>
+        <w:t xml:space="preserve">fall </w:t>
+      </w:r>
+      <w:r>
+        <w:t>semester.</w:t>
+      </w:r>
+    </w:p>
+    <w:p/>
+    <w:p>
+      <w:pPr>
+        <w:rPr>
+          <w:rFonts w:cstheme="minorHAnsi"/>
+          <w:b/>
+          <w:sz w:val="28"/>
+          <w:szCs w:val="32"/>
+        </w:rPr>
+      </w:pPr>
+      <w:r>
+        <w:rPr>
+          <w:rFonts w:cstheme="minorHAnsi"/>
+          <w:b/>
+          <w:sz w:val="28"/>
+          <w:szCs w:val="32"/>
+        </w:rPr>
+        <w:t>Must-Haves</w:t>
+      </w:r>
+    </w:p>
+    <w:p>
+      <w:pPr>
+        <w:rPr>
+          <w:rFonts w:cstheme="minorHAnsi"/>
+          <w:szCs w:val="32"/>
+        </w:rPr>
+      </w:pPr>
+      <w:r>
+        <w:rPr>
+          <w:rFonts w:cstheme="minorHAnsi"/>
+          <w:szCs w:val="32"/>
+        </w:rPr>
+        <w:t>In addition to the functional requirements</w:t>
+      </w:r>
+    </w:p>
+    <w:p>
+      <w:pPr>
+        <w:pStyle w:val="ListParagraph"/>
+        <w:numPr>
+          <w:ilvl w:val="0"/>
+          <w:numId w:val="5"/>
+        </w:numPr>
+      </w:pPr>
+    </w:p>
+    <w:p>
+      <w:pPr>
+        <w:rPr>
+          <w:rFonts w:cstheme="minorHAnsi"/>
+          <w:b/>
+          <w:sz w:val="28"/>
+          <w:szCs w:val="32"/>
+        </w:rPr>
+      </w:pPr>
+      <w:r>
+        <w:rPr>
+          <w:rFonts w:cstheme="minorHAnsi"/>
+          <w:b/>
+          <w:sz w:val="28"/>
+          <w:szCs w:val="32"/>
+        </w:rPr>
+        <w:t>N</w:t>
+      </w:r>
+      <w:r>
+        <w:rPr>
+          <w:rFonts w:cstheme="minorHAnsi"/>
+          <w:b/>
+          <w:sz w:val="28"/>
+          <w:szCs w:val="32"/>
+        </w:rPr>
+        <w:t>ice-to-Haves</w:t>
+      </w:r>
+    </w:p>
+    <w:p>
+      <w:pPr>
+        <w:rPr>
+          <w:rFonts w:cstheme="minorHAnsi"/>
+          <w:szCs w:val="32"/>
+        </w:rPr>
+      </w:pPr>
+      <w:r>
+        <w:rPr>
+          <w:rFonts w:cstheme="minorHAnsi"/>
+          <w:szCs w:val="32"/>
+        </w:rPr>
+        <w:t>Time permitting, we would like to add the following features:</w:t>
+      </w:r>
+    </w:p>
+    <w:p>
+      <w:pPr>
+        <w:pStyle w:val="ListParagraph"/>
+        <w:numPr>
+          <w:ilvl w:val="0"/>
+          <w:numId w:val="5"/>
+        </w:numPr>
+      </w:pPr>
+      <w:proofErr w:type="gramStart"/>
+      <w:r>
+        <w:t>Have the ability to</w:t>
+      </w:r>
+      <w:proofErr w:type="gramEnd"/>
+      <w:r>
+        <w:t xml:space="preserve"> retrieve data from the web for different categories.</w:t>
+      </w:r>
+    </w:p>
+    <w:p>
+      <w:pPr>
+        <w:pStyle w:val="ListParagraph"/>
+        <w:numPr>
+          <w:ilvl w:val="0"/>
+          <w:numId w:val="5"/>
+        </w:numPr>
+      </w:pPr>
+      <w:r>
+        <w:t>Have multiple types of reminders.</w:t>
+      </w:r>
+    </w:p>
+    <w:p>
+      <w:pPr>
+        <w:pStyle w:val="ListParagraph"/>
+        <w:numPr>
+          <w:ilvl w:val="0"/>
+          <w:numId w:val="5"/>
+        </w:numPr>
+      </w:pPr>
+      <w:r>
+        <w:t>To be able to include other media (</w:t>
+      </w:r>
+      <w:proofErr w:type="spellStart"/>
+      <w:r>
+        <w:t>ie</w:t>
+      </w:r>
+      <w:proofErr w:type="spellEnd"/>
+      <w:r>
+        <w:t>: Music, Movies, etc</w:t>
+      </w:r>
+      <w:r>
+        <w:t>.</w:t>
+      </w:r>
       <w:bookmarkStart w:id="0" w:name="_GoBack"/>
       <w:bookmarkEnd w:id="0"/>
+      <w:r>
+        <w:t>)</w:t>
+      </w:r>
     </w:p>
     <w:sectPr>
-      <w:headerReference w:type="default" r:id="rId7"/>
+      <w:headerReference w:type="default" r:id="rId8"/>
       <w:pgSz w:w="12240" w:h="15840"/>
       <w:pgMar w:top="1440" w:right="1440" w:bottom="1440" w:left="1440" w:header="720" w:footer="720" w:gutter="0"/>
       <w:cols w:space="720"/>
@@ -1090,6 +1589,232 @@
     </w:lvl>
   </w:abstractNum>
   <w:abstractNum w:abstractNumId="1" w15:restartNumberingAfterBreak="0">
+    <w:nsid w:val="1FB9469B"/>
+    <w:multiLevelType w:val="hybridMultilevel"/>
+    <w:tmpl w:val="BD74BB64"/>
+    <w:lvl w:ilvl="0" w:tplc="04090001">
+      <w:start w:val="1"/>
+      <w:numFmt w:val="bullet"/>
+      <w:lvlText w:val=""/>
+      <w:lvlJc w:val="left"/>
+      <w:pPr>
+        <w:ind w:left="720" w:hanging="360"/>
+      </w:pPr>
+      <w:rPr>
+        <w:rFonts w:ascii="Symbol" w:hAnsi="Symbol" w:hint="default"/>
+      </w:rPr>
+    </w:lvl>
+    <w:lvl w:ilvl="1" w:tplc="04090003" w:tentative="1">
+      <w:start w:val="1"/>
+      <w:numFmt w:val="bullet"/>
+      <w:lvlText w:val="o"/>
+      <w:lvlJc w:val="left"/>
+      <w:pPr>
+        <w:ind w:left="1440" w:hanging="360"/>
+      </w:pPr>
+      <w:rPr>
+        <w:rFonts w:ascii="Courier New" w:hAnsi="Courier New" w:cs="Courier New" w:hint="default"/>
+      </w:rPr>
+    </w:lvl>
+    <w:lvl w:ilvl="2" w:tplc="04090005" w:tentative="1">
+      <w:start w:val="1"/>
+      <w:numFmt w:val="bullet"/>
+      <w:lvlText w:val=""/>
+      <w:lvlJc w:val="left"/>
+      <w:pPr>
+        <w:ind w:left="2160" w:hanging="360"/>
+      </w:pPr>
+      <w:rPr>
+        <w:rFonts w:ascii="Wingdings" w:hAnsi="Wingdings" w:hint="default"/>
+      </w:rPr>
+    </w:lvl>
+    <w:lvl w:ilvl="3" w:tplc="04090001" w:tentative="1">
+      <w:start w:val="1"/>
+      <w:numFmt w:val="bullet"/>
+      <w:lvlText w:val=""/>
+      <w:lvlJc w:val="left"/>
+      <w:pPr>
+        <w:ind w:left="2880" w:hanging="360"/>
+      </w:pPr>
+      <w:rPr>
+        <w:rFonts w:ascii="Symbol" w:hAnsi="Symbol" w:hint="default"/>
+      </w:rPr>
+    </w:lvl>
+    <w:lvl w:ilvl="4" w:tplc="04090003" w:tentative="1">
+      <w:start w:val="1"/>
+      <w:numFmt w:val="bullet"/>
+      <w:lvlText w:val="o"/>
+      <w:lvlJc w:val="left"/>
+      <w:pPr>
+        <w:ind w:left="3600" w:hanging="360"/>
+      </w:pPr>
+      <w:rPr>
+        <w:rFonts w:ascii="Courier New" w:hAnsi="Courier New" w:cs="Courier New" w:hint="default"/>
+      </w:rPr>
+    </w:lvl>
+    <w:lvl w:ilvl="5" w:tplc="04090005" w:tentative="1">
+      <w:start w:val="1"/>
+      <w:numFmt w:val="bullet"/>
+      <w:lvlText w:val=""/>
+      <w:lvlJc w:val="left"/>
+      <w:pPr>
+        <w:ind w:left="4320" w:hanging="360"/>
+      </w:pPr>
+      <w:rPr>
+        <w:rFonts w:ascii="Wingdings" w:hAnsi="Wingdings" w:hint="default"/>
+      </w:rPr>
+    </w:lvl>
+    <w:lvl w:ilvl="6" w:tplc="04090001" w:tentative="1">
+      <w:start w:val="1"/>
+      <w:numFmt w:val="bullet"/>
+      <w:lvlText w:val=""/>
+      <w:lvlJc w:val="left"/>
+      <w:pPr>
+        <w:ind w:left="5040" w:hanging="360"/>
+      </w:pPr>
+      <w:rPr>
+        <w:rFonts w:ascii="Symbol" w:hAnsi="Symbol" w:hint="default"/>
+      </w:rPr>
+    </w:lvl>
+    <w:lvl w:ilvl="7" w:tplc="04090003" w:tentative="1">
+      <w:start w:val="1"/>
+      <w:numFmt w:val="bullet"/>
+      <w:lvlText w:val="o"/>
+      <w:lvlJc w:val="left"/>
+      <w:pPr>
+        <w:ind w:left="5760" w:hanging="360"/>
+      </w:pPr>
+      <w:rPr>
+        <w:rFonts w:ascii="Courier New" w:hAnsi="Courier New" w:cs="Courier New" w:hint="default"/>
+      </w:rPr>
+    </w:lvl>
+    <w:lvl w:ilvl="8" w:tplc="04090005" w:tentative="1">
+      <w:start w:val="1"/>
+      <w:numFmt w:val="bullet"/>
+      <w:lvlText w:val=""/>
+      <w:lvlJc w:val="left"/>
+      <w:pPr>
+        <w:ind w:left="6480" w:hanging="360"/>
+      </w:pPr>
+      <w:rPr>
+        <w:rFonts w:ascii="Wingdings" w:hAnsi="Wingdings" w:hint="default"/>
+      </w:rPr>
+    </w:lvl>
+  </w:abstractNum>
+  <w:abstractNum w:abstractNumId="2" w15:restartNumberingAfterBreak="0">
+    <w:nsid w:val="2798259A"/>
+    <w:multiLevelType w:val="hybridMultilevel"/>
+    <w:tmpl w:val="543A866C"/>
+    <w:lvl w:ilvl="0" w:tplc="04090001">
+      <w:start w:val="1"/>
+      <w:numFmt w:val="bullet"/>
+      <w:lvlText w:val=""/>
+      <w:lvlJc w:val="left"/>
+      <w:pPr>
+        <w:ind w:left="720" w:hanging="360"/>
+      </w:pPr>
+      <w:rPr>
+        <w:rFonts w:ascii="Symbol" w:hAnsi="Symbol" w:hint="default"/>
+      </w:rPr>
+    </w:lvl>
+    <w:lvl w:ilvl="1" w:tplc="04090003" w:tentative="1">
+      <w:start w:val="1"/>
+      <w:numFmt w:val="bullet"/>
+      <w:lvlText w:val="o"/>
+      <w:lvlJc w:val="left"/>
+      <w:pPr>
+        <w:ind w:left="1440" w:hanging="360"/>
+      </w:pPr>
+      <w:rPr>
+        <w:rFonts w:ascii="Courier New" w:hAnsi="Courier New" w:cs="Courier New" w:hint="default"/>
+      </w:rPr>
+    </w:lvl>
+    <w:lvl w:ilvl="2" w:tplc="04090005" w:tentative="1">
+      <w:start w:val="1"/>
+      <w:numFmt w:val="bullet"/>
+      <w:lvlText w:val=""/>
+      <w:lvlJc w:val="left"/>
+      <w:pPr>
+        <w:ind w:left="2160" w:hanging="360"/>
+      </w:pPr>
+      <w:rPr>
+        <w:rFonts w:ascii="Wingdings" w:hAnsi="Wingdings" w:hint="default"/>
+      </w:rPr>
+    </w:lvl>
+    <w:lvl w:ilvl="3" w:tplc="04090001" w:tentative="1">
+      <w:start w:val="1"/>
+      <w:numFmt w:val="bullet"/>
+      <w:lvlText w:val=""/>
+      <w:lvlJc w:val="left"/>
+      <w:pPr>
+        <w:ind w:left="2880" w:hanging="360"/>
+      </w:pPr>
+      <w:rPr>
+        <w:rFonts w:ascii="Symbol" w:hAnsi="Symbol" w:hint="default"/>
+      </w:rPr>
+    </w:lvl>
+    <w:lvl w:ilvl="4" w:tplc="04090003" w:tentative="1">
+      <w:start w:val="1"/>
+      <w:numFmt w:val="bullet"/>
+      <w:lvlText w:val="o"/>
+      <w:lvlJc w:val="left"/>
+      <w:pPr>
+        <w:ind w:left="3600" w:hanging="360"/>
+      </w:pPr>
+      <w:rPr>
+        <w:rFonts w:ascii="Courier New" w:hAnsi="Courier New" w:cs="Courier New" w:hint="default"/>
+      </w:rPr>
+    </w:lvl>
+    <w:lvl w:ilvl="5" w:tplc="04090005" w:tentative="1">
+      <w:start w:val="1"/>
+      <w:numFmt w:val="bullet"/>
+      <w:lvlText w:val=""/>
+      <w:lvlJc w:val="left"/>
+      <w:pPr>
+        <w:ind w:left="4320" w:hanging="360"/>
+      </w:pPr>
+      <w:rPr>
+        <w:rFonts w:ascii="Wingdings" w:hAnsi="Wingdings" w:hint="default"/>
+      </w:rPr>
+    </w:lvl>
+    <w:lvl w:ilvl="6" w:tplc="04090001" w:tentative="1">
+      <w:start w:val="1"/>
+      <w:numFmt w:val="bullet"/>
+      <w:lvlText w:val=""/>
+      <w:lvlJc w:val="left"/>
+      <w:pPr>
+        <w:ind w:left="5040" w:hanging="360"/>
+      </w:pPr>
+      <w:rPr>
+        <w:rFonts w:ascii="Symbol" w:hAnsi="Symbol" w:hint="default"/>
+      </w:rPr>
+    </w:lvl>
+    <w:lvl w:ilvl="7" w:tplc="04090003" w:tentative="1">
+      <w:start w:val="1"/>
+      <w:numFmt w:val="bullet"/>
+      <w:lvlText w:val="o"/>
+      <w:lvlJc w:val="left"/>
+      <w:pPr>
+        <w:ind w:left="5760" w:hanging="360"/>
+      </w:pPr>
+      <w:rPr>
+        <w:rFonts w:ascii="Courier New" w:hAnsi="Courier New" w:cs="Courier New" w:hint="default"/>
+      </w:rPr>
+    </w:lvl>
+    <w:lvl w:ilvl="8" w:tplc="04090005" w:tentative="1">
+      <w:start w:val="1"/>
+      <w:numFmt w:val="bullet"/>
+      <w:lvlText w:val=""/>
+      <w:lvlJc w:val="left"/>
+      <w:pPr>
+        <w:ind w:left="6480" w:hanging="360"/>
+      </w:pPr>
+      <w:rPr>
+        <w:rFonts w:ascii="Wingdings" w:hAnsi="Wingdings" w:hint="default"/>
+      </w:rPr>
+    </w:lvl>
+  </w:abstractNum>
+  <w:abstractNum w:abstractNumId="3" w15:restartNumberingAfterBreak="0">
     <w:nsid w:val="5B9F35BF"/>
     <w:multiLevelType w:val="hybridMultilevel"/>
     <w:tmpl w:val="40BCF2E6"/>
@@ -1202,7 +1927,7 @@
       </w:rPr>
     </w:lvl>
   </w:abstractNum>
-  <w:abstractNum w:abstractNumId="2" w15:restartNumberingAfterBreak="0">
+  <w:abstractNum w:abstractNumId="4" w15:restartNumberingAfterBreak="0">
     <w:nsid w:val="6DDC5EF8"/>
     <w:multiLevelType w:val="hybridMultilevel"/>
     <w:tmpl w:val="450C3076"/>
@@ -1316,12 +2041,18 @@
     </w:lvl>
   </w:abstractNum>
   <w:num w:numId="1">
-    <w:abstractNumId w:val="1"/>
+    <w:abstractNumId w:val="3"/>
   </w:num>
   <w:num w:numId="2">
     <w:abstractNumId w:val="0"/>
   </w:num>
   <w:num w:numId="3">
+    <w:abstractNumId w:val="4"/>
+  </w:num>
+  <w:num w:numId="4">
+    <w:abstractNumId w:val="1"/>
+  </w:num>
+  <w:num w:numId="5">
     <w:abstractNumId w:val="2"/>
   </w:num>
 </w:numbering>
@@ -1751,7 +2482,6 @@
     <w:next w:val="Normal"/>
     <w:link w:val="Heading2Char"/>
     <w:uiPriority w:val="9"/>
-    <w:semiHidden/>
     <w:unhideWhenUsed/>
     <w:qFormat/>
     <w:rsid w:val="005A3932"/>
@@ -1904,7 +2634,6 @@
     <w:basedOn w:val="DefaultParagraphFont"/>
     <w:link w:val="Heading2"/>
     <w:uiPriority w:val="9"/>
-    <w:semiHidden/>
     <w:rsid w:val="005A3932"/>
     <w:rPr>
       <w:rFonts w:asciiTheme="majorHAnsi" w:eastAsiaTheme="majorEastAsia" w:hAnsiTheme="majorHAnsi" w:cstheme="majorBidi"/>

</xml_diff>

<commit_message>
added must and nice to haves and ppt
</commit_message>
<xml_diff>
--- a/SRS Document.docx
+++ b/SRS Document.docx
@@ -1175,16 +1175,10 @@
         </w:numPr>
       </w:pPr>
       <w:r>
-        <w:t>R1: The program must be written using C# for the front-end, Golang/Python for the back-end</w:t>
-      </w:r>
-      <w:r>
-        <w:t>, Socket for network communication</w:t>
-      </w:r>
-      <w:r>
-        <w:t xml:space="preserve"> </w:t>
-      </w:r>
-      <w:r>
-        <w:t>and SQLite for the database.</w:t>
+        <w:t xml:space="preserve">R1: </w:t>
+      </w:r>
+      <w:r>
+        <w:t>The program must implement the client/server model.</w:t>
       </w:r>
     </w:p>
     <w:p>
@@ -1196,13 +1190,64 @@
         </w:numPr>
       </w:pPr>
       <w:r>
-        <w:t xml:space="preserve">R2: The program must be finished within the current </w:t>
+        <w:t>R2: The program must use a database.</w:t>
+      </w:r>
+    </w:p>
+    <w:p>
+      <w:pPr>
+        <w:pStyle w:val="ListParagraph"/>
+        <w:numPr>
+          <w:ilvl w:val="0"/>
+          <w:numId w:val="4"/>
+        </w:numPr>
+      </w:pPr>
+      <w:r>
+        <w:t>R</w:t>
+      </w:r>
+      <w:r>
+        <w:t>3</w:t>
+      </w:r>
+      <w:r>
+        <w:t xml:space="preserve">: </w:t>
+      </w:r>
+      <w:r>
+        <w:t>The program must be written using C# for the front-end, Golang/Python for the back-end, Socket for network communication and SQLite for the database.</w:t>
+      </w:r>
+    </w:p>
+    <w:p>
+      <w:pPr>
+        <w:pStyle w:val="ListParagraph"/>
+        <w:numPr>
+          <w:ilvl w:val="0"/>
+          <w:numId w:val="4"/>
+        </w:numPr>
+      </w:pPr>
+      <w:r>
+        <w:t>R</w:t>
+      </w:r>
+      <w:r>
+        <w:t>4</w:t>
+      </w:r>
+      <w:r>
+        <w:t xml:space="preserve">: The program must be finished within the current </w:t>
       </w:r>
       <w:r>
         <w:t xml:space="preserve">fall </w:t>
       </w:r>
       <w:r>
         <w:t>semester.</w:t>
+      </w:r>
+    </w:p>
+    <w:p>
+      <w:pPr>
+        <w:pStyle w:val="ListParagraph"/>
+        <w:numPr>
+          <w:ilvl w:val="0"/>
+          <w:numId w:val="4"/>
+        </w:numPr>
+      </w:pPr>
+      <w:r>
+        <w:t>R5: The program is limited to managing reading material.</w:t>
       </w:r>
     </w:p>
     <w:p/>

</xml_diff>